<commit_message>
delete numbers in the lists
</commit_message>
<xml_diff>
--- a/Miguel Mexicano Tesina.docx
+++ b/Miguel Mexicano Tesina.docx
@@ -3346,50 +3346,50 @@
     <w:p/>
     <w:p>
       <w:r>
-        <w:t>1. Optimización de la ocupación y la demanda: Los sistemas de reservación permiten a las empresas ajustar sus niveles de ocupación y capacidad de acuerdo con la demanda prevista. Esto evita tanto la sobreventa como la subutilización de recursos, lo que maximiza los ingresos.</w:t>
-      </w:r>
-    </w:p>
-    <w:p/>
-    <w:p>
-      <w:r>
-        <w:t>2. Mejora de la eficiencia operativa: Automatizar el proceso de reservas ahorra tiempo y recursos a las empresas. No es necesario contar con personal para gestionar manualmente las reservas y se reducen los errores humanos.</w:t>
-      </w:r>
-    </w:p>
-    <w:p/>
-    <w:p>
-      <w:r>
-        <w:t>3. Facilitan la planificación: Los sistemas de reservación proporcionan a las empresas información valiosa sobre las tendencias de demanda, lo que les permite planificar de manera más efectiva la disponibilidad de recursos y personal.</w:t>
-      </w:r>
-    </w:p>
-    <w:p/>
-    <w:p>
-      <w:r>
-        <w:t>4. Facilitan la accesibilidad: Los sistemas de reservación en línea hacen que los servicios estén disponibles las 24 horas del día, los 7 días de la semana, lo que mejora la accesibilidad para los clientes que pueden hacer reservas en cualquier momento.</w:t>
-      </w:r>
-    </w:p>
-    <w:p/>
-    <w:p>
-      <w:r>
-        <w:t>5. Mayor alcance: Las empresas pueden llegar a un público más amplio al permitir que los clientes hagan reservas en línea, lo que puede conducir a un aumento en la base de clientes.</w:t>
-      </w:r>
-    </w:p>
-    <w:p/>
-    <w:p>
-      <w:r>
-        <w:t>6. Personalización: Los sistemas de reservación en línea pueden recopilar información sobre las preferencias y hábitos de los clientes. Esto permite a las empresas ofrecer ofertas y servicios personalizados, lo que puede mejorar la experiencia del cliente y fomentar la fidelización.</w:t>
+        <w:t>Optimización de la ocupación y la demanda: Los sistemas de reservación permiten a las empresas ajustar sus niveles de ocupación y capacidad de acuerdo con la demanda prevista. Esto evita tanto la sobreventa como la subutilización de recursos, lo que maximiza los ingresos.</w:t>
+      </w:r>
+    </w:p>
+    <w:p/>
+    <w:p>
+      <w:r>
+        <w:t>Mejora de la eficiencia operativa: Automatizar el proceso de reservas ahorra tiempo y recursos a las empresas. No es necesario contar con personal para gestionar manualmente las reservas y se reducen los errores humanos.</w:t>
+      </w:r>
+    </w:p>
+    <w:p/>
+    <w:p>
+      <w:r>
+        <w:t>Facilitan la planificación: Los sistemas de reservación proporcionan a las empresas información valiosa sobre las tendencias de demanda, lo que les permite planificar de manera más efectiva la disponibilidad de recursos y personal.</w:t>
+      </w:r>
+    </w:p>
+    <w:p/>
+    <w:p>
+      <w:r>
+        <w:t>Facilitan la accesibilidad: Los sistemas de reservación en línea hacen que los servicios estén disponibles las 24 horas del día, los 7 días de la semana, lo que mejora la accesibilidad para los clientes que pueden hacer reservas en cualquier momento.</w:t>
+      </w:r>
+    </w:p>
+    <w:p/>
+    <w:p>
+      <w:r>
+        <w:t>Mayor alcance: Las empresas pueden llegar a un público más amplio al permitir que los clientes hagan reservas en línea, lo que puede conducir a un aumento en la base de clientes.</w:t>
+      </w:r>
+    </w:p>
+    <w:p/>
+    <w:p>
+      <w:r>
+        <w:t>Personalización: Los sistemas de reservación en línea pueden recopilar información sobre las preferencias y hábitos de los clientes. Esto permite a las empresas ofrecer ofertas y servicios personalizados, lo que puede mejorar la experiencia del cliente y fomentar la fidelización.</w:t>
       </w:r>
     </w:p>
     <w:p/>
     <w:p>
       <w:r>
         <w:lastRenderedPageBreak/>
-        <w:t>7. Reducción de costos: Al automatizar el proceso de reservas, las empresas pueden reducir costos asociados con la gestión manual de reservas y reducir la necesidad de personal adicional.</w:t>
-      </w:r>
-    </w:p>
-    <w:p/>
-    <w:p>
-      <w:r>
-        <w:t xml:space="preserve">8. Gestión de la demanda: Los sistemas de reservación permiten a las empresas gestionar la demanda de manera más efectiva, lo que es especialmente importante en industrias como </w:t>
+        <w:t>Reducción de costos: Al automatizar el proceso de reservas, las empresas pueden reducir costos asociados con la gestión manual de reservas y reducir la necesidad de personal adicional.</w:t>
+      </w:r>
+    </w:p>
+    <w:p/>
+    <w:p>
+      <w:r>
+        <w:t xml:space="preserve">Gestión de la demanda: Los sistemas de reservación permiten a las empresas gestionar la demanda de manera más efectiva, lo que es especialmente importante en industrias como </w:t>
       </w:r>
       <w:proofErr w:type="gramStart"/>
       <w:r>
@@ -3409,13 +3409,13 @@
     <w:p/>
     <w:p>
       <w:r>
-        <w:t>9. Aumento de la competitividad: Las empresas que ofrecen sistemas de reservación en línea pueden ser más competitivas en el mercado al brindar a los clientes la conveniencia de realizar reservas de manera fácil y rápida.</w:t>
-      </w:r>
-    </w:p>
-    <w:p/>
-    <w:p>
-      <w:r>
-        <w:t>10. Seguimiento y análisis: Los sistemas de reservación recopilan datos valiosos que las empresas pueden utilizar para realizar un seguimiento del rendimiento, comprender mejor a los clientes y tomar decisiones informadas sobre estrategias futuras.</w:t>
+        <w:t>Aumento de la competitividad: Las empresas que ofrecen sistemas de reservación en línea pueden ser más competitivas en el mercado al brindar a los clientes la conveniencia de realizar reservas de manera fácil y rápida.</w:t>
+      </w:r>
+    </w:p>
+    <w:p/>
+    <w:p>
+      <w:r>
+        <w:t>Seguimiento y análisis: Los sistemas de reservación recopilan datos valiosos que las empresas pueden utilizar para realizar un seguimiento del rendimiento, comprender mejor a los clientes y tomar decisiones informadas sobre estrategias futuras.</w:t>
       </w:r>
     </w:p>
     <w:p/>
@@ -6835,7 +6835,7 @@
           <w14:ligatures w14:val="standardContextual"/>
         </w:rPr>
         <w:drawing>
-          <wp:anchor distT="0" distB="0" distL="114300" distR="114300" simplePos="0" relativeHeight="251668480" behindDoc="1" locked="0" layoutInCell="1" allowOverlap="1" wp14:anchorId="30FE99DF" wp14:editId="7F124C11">
+          <wp:anchor distT="0" distB="0" distL="114300" distR="114300" simplePos="0" relativeHeight="251668480" behindDoc="1" locked="0" layoutInCell="1" allowOverlap="1" wp14:anchorId="30FE99DF" wp14:editId="7FEB8EFA">
             <wp:simplePos x="0" y="0"/>
             <wp:positionH relativeFrom="column">
               <wp:posOffset>0</wp:posOffset>

</xml_diff>

<commit_message>
update estado del arte
</commit_message>
<xml_diff>
--- a/Miguel Mexicano Tesina.docx
+++ b/Miguel Mexicano Tesina.docx
@@ -1472,11 +1472,9 @@
         </w:rPr>
         <w:t>quienes me motivaron a ser constante y seguir adelante en mi carrera y en el desarrollo de esta tesi</w:t>
       </w:r>
-      <w:proofErr w:type="spellStart"/>
       <w:r>
         <w:t>na</w:t>
       </w:r>
-      <w:proofErr w:type="spellEnd"/>
       <w:r>
         <w:rPr>
           <w:lang w:val="en-MX"/>
@@ -3832,13 +3830,23 @@
       <w:r>
         <w:t xml:space="preserve">A partir de la revolución tecnológica la gente desea realizar sus actividades de una forma </w:t>
       </w:r>
-      <w:proofErr w:type="spellStart"/>
-      <w:r>
-        <w:t>mas</w:t>
-      </w:r>
-      <w:proofErr w:type="spellEnd"/>
-      <w:r>
-        <w:t xml:space="preserve"> sencilla, hoy en día existen diversas aplicaciones y sistemas para reservación en hoteles, estacionamientos, instituciones gubernamentales, etc.</w:t>
+      <w:r>
+        <w:t>más</w:t>
+      </w:r>
+      <w:r>
+        <w:t xml:space="preserve"> sencilla</w:t>
+      </w:r>
+      <w:r>
+        <w:t>, los mercados se enfrentan a consumidores cada día mas exigentes,</w:t>
+      </w:r>
+      <w:r>
+        <w:t xml:space="preserve"> hoy en día existen diversas aplicaciones y sistemas para reservación en hoteles, estacionamientos, instituciones gubernamentales</w:t>
+      </w:r>
+      <w:r>
+        <w:t xml:space="preserve">, entre </w:t>
+      </w:r>
+      <w:r>
+        <w:t>otros, las cuales contienen cada vez más funcionalidad y se ajustan a un mercado cambiante.</w:t>
       </w:r>
     </w:p>
     <w:p>
@@ -3847,7 +3855,19 @@
         <w:jc w:val="both"/>
       </w:pPr>
       <w:r>
-        <w:t>Hay diferentes tipos de CRM actualmente dependiendo de la necesidad del cliente y del usuario que lo solicita listamos algunos ejemplos de lo que existe actualmente:</w:t>
+        <w:t xml:space="preserve">Los sistemas de reservación son herramientas y plataformas utilizadas para gestionar y administrar reservas de servicios, productos o espacios. Estos sistemas son ampliamente utilizados en diversas industrias para facilitar la planificación, coordinación y seguimiento de reservas por parte de los clientes y las empresas. </w:t>
+      </w:r>
+      <w:r>
+        <w:t xml:space="preserve">Hay diferentes tipos de </w:t>
+      </w:r>
+      <w:r>
+        <w:t>sistemas de reservación</w:t>
+      </w:r>
+      <w:r>
+        <w:t xml:space="preserve"> actualmente dependiendo de la necesidad del cliente y del usuario que lo solicita</w:t>
+      </w:r>
+      <w:r>
+        <w:t>.</w:t>
       </w:r>
     </w:p>
     <w:p>
@@ -3855,94 +3875,152 @@
         <w:ind w:left="360"/>
         <w:jc w:val="both"/>
       </w:pPr>
+      <w:r>
+        <w:t xml:space="preserve">A </w:t>
+      </w:r>
+      <w:r>
+        <w:t>continuación,</w:t>
+      </w:r>
+      <w:r>
+        <w:t xml:space="preserve"> se muestran varios ejemplos de sistemas de reserva de los cuales se tomaron las bases para la construcción de </w:t>
+      </w:r>
+      <w:r>
+        <w:t>nuestro sistema.</w:t>
+      </w:r>
     </w:p>
     <w:p>
       <w:pPr>
         <w:ind w:left="360"/>
         <w:jc w:val="both"/>
       </w:pPr>
-      <w:r>
-        <w:rPr>
-          <w:b/>
-          <w:bCs/>
-        </w:rPr>
-        <w:t>CRM basados en la nube</w:t>
-      </w:r>
-      <w:r>
-        <w:t>: La mayoría de los sistemas de CRM modernos se ofrecen en la nube, lo que permite un acceso más flexible desde cualquier lugar y dispositivo. Esto también facilita las actualizaciones y la escalabilidad.</w:t>
-      </w:r>
     </w:p>
     <w:p>
       <w:pPr>
         <w:ind w:left="360"/>
         <w:jc w:val="both"/>
-      </w:pPr>
+        <w:rPr>
+          <w:b/>
+          <w:bCs/>
+        </w:rPr>
+      </w:pPr>
+      <w:proofErr w:type="spellStart"/>
+      <w:r>
+        <w:rPr>
+          <w:b/>
+          <w:bCs/>
+        </w:rPr>
+        <w:t>Che</w:t>
+      </w:r>
+      <w:r>
+        <w:rPr>
+          <w:b/>
+          <w:bCs/>
+        </w:rPr>
+        <w:t>z</w:t>
+      </w:r>
+      <w:proofErr w:type="spellEnd"/>
+      <w:r>
+        <w:rPr>
+          <w:b/>
+          <w:bCs/>
+        </w:rPr>
+        <w:t xml:space="preserve"> </w:t>
+      </w:r>
+      <w:proofErr w:type="spellStart"/>
+      <w:r>
+        <w:rPr>
+          <w:b/>
+          <w:bCs/>
+        </w:rPr>
+        <w:t>Vous</w:t>
+      </w:r>
+      <w:proofErr w:type="spellEnd"/>
     </w:p>
     <w:p>
       <w:pPr>
         <w:ind w:left="360"/>
         <w:jc w:val="both"/>
       </w:pPr>
-      <w:r>
-        <w:rPr>
-          <w:b/>
-          <w:bCs/>
-        </w:rPr>
-        <w:t>Enfoque en la experiencia del cliente:</w:t>
-      </w:r>
-      <w:r>
-        <w:t xml:space="preserve"> Los CRM están evolucionando hacia un enfoque más centrado en la experiencia del cliente. Las empresas buscan comprender mejor las necesidades y preferencias de los clientes para personalizar las interacciones y mejorar la satisfacción.</w:t>
-      </w:r>
     </w:p>
     <w:p>
       <w:pPr>
         <w:ind w:left="360"/>
         <w:jc w:val="both"/>
-        <w:rPr>
-          <w:b/>
-          <w:bCs/>
-        </w:rPr>
-      </w:pPr>
+      </w:pPr>
+      <w:r>
+        <w:t xml:space="preserve">El primer Time Coffe en México fue fundada en el 2018 por Mariana Carillo quien se </w:t>
+      </w:r>
+      <w:proofErr w:type="spellStart"/>
+      <w:r>
+        <w:t>enamoro</w:t>
+      </w:r>
+      <w:proofErr w:type="spellEnd"/>
+      <w:r>
+        <w:t xml:space="preserve"> del concepto al vivir en Paris </w:t>
+      </w:r>
+      <w:r>
+        <w:t xml:space="preserve">y una vez que regresó a México, junto con su esposo, supo que esa era una buena opción para emprender. </w:t>
+      </w:r>
+      <w:proofErr w:type="spellStart"/>
+      <w:r>
+        <w:t>Chez</w:t>
+      </w:r>
+      <w:proofErr w:type="spellEnd"/>
+      <w:r>
+        <w:t xml:space="preserve"> </w:t>
+      </w:r>
+      <w:proofErr w:type="spellStart"/>
+      <w:r>
+        <w:t>Vous</w:t>
+      </w:r>
+      <w:proofErr w:type="spellEnd"/>
+      <w:r>
+        <w:t>, arrancó en un garaje de la Condesa y hoy tiene cinco sucursales en la Ciudad de México.</w:t>
+      </w:r>
     </w:p>
     <w:p>
       <w:pPr>
         <w:ind w:left="360"/>
         <w:jc w:val="both"/>
       </w:pPr>
-      <w:r>
-        <w:rPr>
-          <w:b/>
-          <w:bCs/>
-        </w:rPr>
-        <w:t>Automatización de Marketing:</w:t>
-      </w:r>
-      <w:r>
-        <w:t xml:space="preserve"> La automatización de marketing es una tendencia importante en los CRM. Permite la segmentación y personalización de campañas de marketing, así como la automatización de flujos de trabajo para mejorar la generación de leads y la conversión.</w:t>
+      <w:proofErr w:type="spellStart"/>
+      <w:r>
+        <w:t>Chez</w:t>
+      </w:r>
+      <w:proofErr w:type="spellEnd"/>
+      <w:r>
+        <w:t xml:space="preserve"> </w:t>
+      </w:r>
+      <w:proofErr w:type="spellStart"/>
+      <w:r>
+        <w:t>Vous</w:t>
+      </w:r>
+      <w:proofErr w:type="spellEnd"/>
+      <w:r>
+        <w:t xml:space="preserve"> cuenta con un sistema de reservas el cual te permite elegir la ubicación </w:t>
       </w:r>
     </w:p>
     <w:p>
       <w:pPr>
         <w:ind w:left="360"/>
         <w:jc w:val="both"/>
-        <w:rPr>
-          <w:rFonts w:ascii="Arial" w:hAnsi="Arial" w:cs="Arial"/>
-        </w:rPr>
       </w:pPr>
     </w:p>
     <w:p>
       <w:pPr>
         <w:ind w:left="360"/>
         <w:jc w:val="both"/>
-      </w:pPr>
-      <w:r>
-        <w:rPr>
-          <w:b/>
-          <w:bCs/>
-        </w:rPr>
-        <w:t>CRM Social:</w:t>
-      </w:r>
-      <w:r>
-        <w:t xml:space="preserve"> Las interacciones en redes sociales se han vuelto cruciales para las relaciones con los clientes. Muchos CRM incorporan funcionalidades de seguimiento y gestión de interacciones en plataformas sociales.</w:t>
+        <w:rPr>
+          <w:b/>
+          <w:bCs/>
+        </w:rPr>
+      </w:pPr>
+      <w:r>
+        <w:rPr>
+          <w:b/>
+          <w:bCs/>
+        </w:rPr>
+        <w:t>Doctoralia</w:t>
       </w:r>
     </w:p>
     <w:p>
@@ -3950,306 +4028,23 @@
         <w:ind w:left="360"/>
         <w:jc w:val="both"/>
       </w:pPr>
-    </w:p>
-    <w:p>
-      <w:pPr>
-        <w:ind w:left="360"/>
-        <w:jc w:val="both"/>
-      </w:pPr>
-      <w:r>
-        <w:rPr>
-          <w:b/>
-          <w:bCs/>
-        </w:rPr>
-        <w:t>Movilidad:</w:t>
-      </w:r>
-      <w:r>
-        <w:t xml:space="preserve"> La capacidad de acceder a los sistemas de CRM desde dispositivos móviles es esencial en la actualidad. Las aplicaciones móviles permiten a los equipos de ventas y soporte acceder a la información clave sobre los clientes mientras están en movimiento.</w:t>
-      </w:r>
-    </w:p>
-    <w:p>
-      <w:pPr>
-        <w:jc w:val="both"/>
-      </w:pPr>
-    </w:p>
-    <w:p>
-      <w:pPr>
-        <w:ind w:left="360"/>
-        <w:jc w:val="both"/>
-      </w:pPr>
-      <w:r>
-        <w:rPr>
-          <w:b/>
-          <w:bCs/>
-        </w:rPr>
-        <w:t>Integración con otras herramientas:</w:t>
-      </w:r>
-      <w:r>
-        <w:t xml:space="preserve"> La integración de CRM con otras herramientas empresariales, como sistemas de contabilidad, herramientas de colaboración y análisis de datos, sigue siendo una prioridad para muchas empresas.</w:t>
-      </w:r>
-    </w:p>
-    <w:p>
-      <w:pPr>
-        <w:ind w:left="360"/>
-        <w:jc w:val="both"/>
-      </w:pPr>
-    </w:p>
-    <w:p>
-      <w:pPr>
-        <w:ind w:left="360"/>
-        <w:jc w:val="both"/>
-      </w:pPr>
-      <w:r>
-        <w:rPr>
-          <w:b/>
-          <w:bCs/>
-        </w:rPr>
-        <w:t>Privacidad y Seguridad de Datos:</w:t>
-      </w:r>
-      <w:r>
-        <w:t xml:space="preserve"> Con regulaciones como el Reglamento General de Protección de Datos (GDPR) en la Unión Europea y enfoques similares en otras regiones, la privacidad y seguridad de los datos de los clientes son consideraciones críticas en el desarrollo y uso de los CRM.</w:t>
-      </w:r>
-    </w:p>
-    <w:p>
-      <w:pPr>
-        <w:ind w:left="360"/>
-        <w:jc w:val="both"/>
-        <w:rPr>
-          <w:rFonts w:ascii="Arial" w:hAnsi="Arial" w:cs="Arial"/>
-        </w:rPr>
-      </w:pPr>
-    </w:p>
-    <w:p>
-      <w:pPr>
-        <w:ind w:left="360"/>
-        <w:jc w:val="both"/>
-      </w:pPr>
-      <w:r>
-        <w:t>Los sistemas de reservación son herramientas y plataformas utilizadas para gestionar y administrar reservas de servicios, productos o espacios. Estos sistemas son ampliamente utilizados en diversas industrias para facilitar la planificación, coordinación y seguimiento de reservas por parte de los clientes y las empresas. Aquí hay algunos ejemplos de áreas en las que se utilizan sistemas de reservación:</w:t>
-      </w:r>
-    </w:p>
-    <w:p>
-      <w:pPr>
-        <w:ind w:left="360"/>
-        <w:jc w:val="both"/>
-      </w:pPr>
-    </w:p>
-    <w:p>
-      <w:pPr>
-        <w:ind w:left="360"/>
-        <w:jc w:val="both"/>
-      </w:pPr>
-      <w:r>
-        <w:rPr>
-          <w:b/>
-          <w:bCs/>
-        </w:rPr>
-        <w:lastRenderedPageBreak/>
-        <w:t>Turismo y Hotelería:</w:t>
-      </w:r>
-      <w:r>
-        <w:t xml:space="preserve"> Los hoteles, moteles y alojamientos utilizan sistemas de reservación para que los clientes puedan reservar habitaciones y servicios adicionales, como comidas o actividades, en línea.</w:t>
-      </w:r>
-    </w:p>
-    <w:p>
-      <w:pPr>
-        <w:ind w:left="360"/>
-        <w:jc w:val="both"/>
-      </w:pPr>
-    </w:p>
-    <w:p>
-      <w:pPr>
-        <w:ind w:left="360"/>
-        <w:jc w:val="both"/>
-      </w:pPr>
-      <w:r>
-        <w:rPr>
-          <w:b/>
-          <w:bCs/>
-        </w:rPr>
-        <w:t>Restaurantes:</w:t>
-      </w:r>
-      <w:r>
-        <w:t xml:space="preserve"> Los sistemas de reservación para restaurantes permiten a los clientes reservar mesas en línea y, en algunos casos, incluso </w:t>
-      </w:r>
-      <w:proofErr w:type="spellStart"/>
-      <w:r>
-        <w:t>preordenar</w:t>
-      </w:r>
-      <w:proofErr w:type="spellEnd"/>
-      <w:r>
-        <w:t xml:space="preserve"> alimentos.</w:t>
-      </w:r>
-    </w:p>
-    <w:p>
-      <w:pPr>
-        <w:ind w:left="360"/>
-        <w:jc w:val="both"/>
-      </w:pPr>
-    </w:p>
-    <w:p>
-      <w:pPr>
-        <w:ind w:left="360"/>
-        <w:jc w:val="both"/>
-      </w:pPr>
-      <w:r>
-        <w:rPr>
-          <w:b/>
-          <w:bCs/>
-        </w:rPr>
-        <w:t>Transporte:</w:t>
-      </w:r>
-      <w:r>
-        <w:t xml:space="preserve"> Compañías aéreas, líneas de cruceros y servicios de transporte terrestre utilizan sistemas de reservación para vender boletos y asientos en línea.</w:t>
-      </w:r>
-    </w:p>
-    <w:p>
-      <w:pPr>
-        <w:ind w:left="360"/>
-        <w:jc w:val="both"/>
-      </w:pPr>
-    </w:p>
-    <w:p>
-      <w:pPr>
-        <w:ind w:left="360"/>
-        <w:jc w:val="both"/>
-      </w:pPr>
-      <w:r>
-        <w:rPr>
-          <w:b/>
-          <w:bCs/>
-        </w:rPr>
-        <w:t>Eventos y Entretenimiento:</w:t>
-      </w:r>
-      <w:r>
-        <w:t xml:space="preserve"> Plataformas de reservación son utilizadas para vender boletos para conciertos, conferencias, películas y otros eventos.</w:t>
-      </w:r>
-    </w:p>
-    <w:p>
-      <w:pPr>
-        <w:ind w:left="360"/>
-        <w:jc w:val="both"/>
-      </w:pPr>
-    </w:p>
-    <w:p>
-      <w:pPr>
-        <w:ind w:left="360"/>
-        <w:jc w:val="both"/>
-      </w:pPr>
-      <w:r>
-        <w:rPr>
-          <w:b/>
-          <w:bCs/>
-        </w:rPr>
-        <w:t>Salud y Cuidado Personal:</w:t>
-      </w:r>
-      <w:r>
-        <w:t xml:space="preserve"> Clínicas médicas, salones de belleza y spas utilizan sistemas de reservación para administrar las citas de los pacientes y clientes.</w:t>
-      </w:r>
-    </w:p>
-    <w:p>
-      <w:pPr>
-        <w:ind w:left="360"/>
-        <w:jc w:val="both"/>
-      </w:pPr>
-    </w:p>
-    <w:p>
-      <w:pPr>
-        <w:ind w:left="360"/>
-        <w:jc w:val="both"/>
-      </w:pPr>
-      <w:r>
-        <w:rPr>
-          <w:b/>
-          <w:bCs/>
-        </w:rPr>
-        <w:t>Instalaciones Deportivas y Recreativas:</w:t>
-      </w:r>
-      <w:r>
-        <w:t xml:space="preserve"> Gimnasios, canchas de deportes y otros lugares recreativos permiten a los usuarios reservar espacios y clases en línea.</w:t>
-      </w:r>
-    </w:p>
-    <w:p>
-      <w:pPr>
-        <w:ind w:left="360"/>
-        <w:jc w:val="both"/>
-      </w:pPr>
-    </w:p>
-    <w:p>
-      <w:pPr>
-        <w:ind w:left="360"/>
-        <w:jc w:val="both"/>
-      </w:pPr>
-      <w:r>
-        <w:rPr>
-          <w:b/>
-          <w:bCs/>
-        </w:rPr>
-        <w:t>Educación:</w:t>
-      </w:r>
-      <w:r>
-        <w:t xml:space="preserve"> Instituciones educativas pueden usar sistemas de reservación para programar sesiones de tutoría, cursos y eventos académicos.</w:t>
-      </w:r>
-    </w:p>
-    <w:p>
-      <w:pPr>
-        <w:ind w:left="360"/>
-        <w:jc w:val="both"/>
-      </w:pPr>
-    </w:p>
-    <w:p>
-      <w:pPr>
-        <w:ind w:left="360"/>
-        <w:jc w:val="both"/>
-      </w:pPr>
-      <w:r>
-        <w:rPr>
-          <w:b/>
-          <w:bCs/>
-        </w:rPr>
-        <w:t>Alquiler de Vehículos y Bienes:</w:t>
-      </w:r>
-      <w:r>
-        <w:t xml:space="preserve"> Compañías de alquiler de autos, equipos y otros bienes utilizan sistemas de reservación para gestionar la disponibilidad y las reservas.</w:t>
-      </w:r>
-    </w:p>
-    <w:p>
-      <w:pPr>
-        <w:ind w:left="360"/>
-        <w:jc w:val="both"/>
-      </w:pPr>
-    </w:p>
-    <w:p>
-      <w:pPr>
-        <w:ind w:left="360"/>
-        <w:jc w:val="both"/>
-      </w:pPr>
-      <w:r>
-        <w:rPr>
-          <w:b/>
-          <w:bCs/>
-        </w:rPr>
-        <w:t>Servicios Profesionales:</w:t>
-      </w:r>
-      <w:r>
-        <w:t xml:space="preserve"> Abogados, consultores y otros profesionales pueden usar sistemas de reservación para gestionar citas con clientes</w:t>
-      </w:r>
-      <w:r>
-        <w:t>, u</w:t>
-      </w:r>
-      <w:r>
-        <w:t xml:space="preserve">n ejemplo de esto es </w:t>
-      </w:r>
-      <w:proofErr w:type="spellStart"/>
-      <w:r>
-        <w:t>Doctoralia</w:t>
-      </w:r>
-      <w:proofErr w:type="spellEnd"/>
-      <w:r>
-        <w:t xml:space="preserve"> el cual es un</w:t>
-      </w:r>
-      <w:r>
-        <w:t>a plataforma que conecta profesionales de la salud con pacientes</w:t>
+      <w:r>
+        <w:t>U</w:t>
+      </w:r>
+      <w:r>
+        <w:t>na plataforma que conecta profesionales de la salud con pacientes</w:t>
+      </w:r>
+      <w:r>
+        <w:t xml:space="preserve">, </w:t>
+      </w:r>
+      <w:r>
+        <w:t xml:space="preserve">llegó a México en 2012 y reveló que hoy en día, 180 mil profesionales de la salud ya forman parte de la plataforma, lo que significa que 1 de cada 2 especialistas en México se han sumado a la herramienta digital para </w:t>
+      </w:r>
+      <w:r>
+        <w:t>mejorar</w:t>
+      </w:r>
+      <w:r>
+        <w:t xml:space="preserve"> procesos y brindar una experiencia más accesible a los pacientes.</w:t>
       </w:r>
     </w:p>
     <w:p>
@@ -4270,6 +4065,13 @@
         </w:rPr>
         <w:t>De acuerdo con datos de Acuam Health, al 73% de los millenials le parece más atractivo que sus médicos usen tecnologías digitales para brindar una mejor consulta.</w:t>
       </w:r>
+      <w:r>
+        <w:rPr>
+          <w:rStyle w:val="FootnoteReference"/>
+          <w:lang w:val="en-MX"/>
+        </w:rPr>
+        <w:footnoteReference w:id="5"/>
+      </w:r>
     </w:p>
     <w:p>
       <w:pPr>
@@ -4292,6 +4094,166 @@
     </w:p>
     <w:p>
       <w:pPr>
+        <w:jc w:val="both"/>
+        <w:rPr>
+          <w:lang w:val="en-MX"/>
+        </w:rPr>
+      </w:pPr>
+    </w:p>
+    <w:p>
+      <w:pPr>
+        <w:jc w:val="both"/>
+        <w:rPr>
+          <w:lang w:val="en-MX"/>
+        </w:rPr>
+      </w:pPr>
+    </w:p>
+    <w:p>
+      <w:pPr>
+        <w:ind w:left="300"/>
+        <w:jc w:val="both"/>
+      </w:pPr>
+      <w:r>
+        <w:t xml:space="preserve">Según la encuesta Experiencia del cliente de PwC, el 86% de los mexicanos espera una atención            </w:t>
+      </w:r>
+      <w:r>
+        <w:t xml:space="preserve"> </w:t>
+      </w:r>
+      <w:r>
+        <w:t xml:space="preserve">especial cuando se trata de los servicios de salud y de acuerdo con datos del </w:t>
+      </w:r>
+      <w:proofErr w:type="spellStart"/>
+      <w:r>
+        <w:t>Acuam</w:t>
+      </w:r>
+      <w:proofErr w:type="spellEnd"/>
+      <w:r>
+        <w:t xml:space="preserve"> </w:t>
+      </w:r>
+      <w:proofErr w:type="spellStart"/>
+      <w:r>
+        <w:t>Healthcare</w:t>
+      </w:r>
+      <w:proofErr w:type="spellEnd"/>
+      <w:r>
+        <w:t>, el 73% de los millennials preferirían un especialista que use tecnologías digitales para atenderlo, lo que significa una gran apuesta para cientos de profesionales de la salud en México.</w:t>
+      </w:r>
+    </w:p>
+    <w:p>
+      <w:pPr>
+        <w:ind w:left="300"/>
+        <w:jc w:val="both"/>
+      </w:pPr>
+    </w:p>
+    <w:p>
+      <w:pPr>
+        <w:ind w:left="300"/>
+        <w:jc w:val="both"/>
+        <w:rPr>
+          <w:b/>
+          <w:bCs/>
+          <w:lang w:val="en-MX"/>
+        </w:rPr>
+      </w:pPr>
+      <w:r>
+        <w:rPr>
+          <w:b/>
+          <w:bCs/>
+          <w:lang w:val="en-MX"/>
+        </w:rPr>
+        <w:lastRenderedPageBreak/>
+        <w:t>¿Qué soluciones brinda la plataforma?</w:t>
+      </w:r>
+    </w:p>
+    <w:p>
+      <w:pPr>
+        <w:ind w:left="300"/>
+        <w:jc w:val="both"/>
+        <w:rPr>
+          <w:b/>
+          <w:bCs/>
+          <w:lang w:val="en-MX"/>
+        </w:rPr>
+      </w:pPr>
+    </w:p>
+    <w:p>
+      <w:pPr>
+        <w:pStyle w:val="ListParagraph"/>
+        <w:numPr>
+          <w:ilvl w:val="0"/>
+          <w:numId w:val="27"/>
+        </w:numPr>
+        <w:jc w:val="both"/>
+        <w:rPr>
+          <w:lang w:val="en-MX"/>
+        </w:rPr>
+      </w:pPr>
+      <w:r>
+        <w:rPr>
+          <w:lang w:val="en-MX"/>
+        </w:rPr>
+        <w:t>Ayuda a los profesionales de la salud a tener mayor visibilidad online con múltiples herramientas digitales.</w:t>
+      </w:r>
+    </w:p>
+    <w:p>
+      <w:pPr>
+        <w:pStyle w:val="ListParagraph"/>
+        <w:numPr>
+          <w:ilvl w:val="0"/>
+          <w:numId w:val="27"/>
+        </w:numPr>
+        <w:jc w:val="both"/>
+        <w:rPr>
+          <w:lang w:val="en-MX"/>
+        </w:rPr>
+      </w:pPr>
+      <w:r>
+        <w:rPr>
+          <w:lang w:val="en-MX"/>
+        </w:rPr>
+        <w:t>Agiliza la forma en que los pacientes pueden realizar una reserva online (disponible las 24hrs. del día), reduciendo el tiempo de agendamiento de citas de 8 minutos a 50 segundos.</w:t>
+      </w:r>
+    </w:p>
+    <w:p>
+      <w:pPr>
+        <w:pStyle w:val="ListParagraph"/>
+        <w:numPr>
+          <w:ilvl w:val="0"/>
+          <w:numId w:val="27"/>
+        </w:numPr>
+        <w:jc w:val="both"/>
+        <w:rPr>
+          <w:lang w:val="en-MX"/>
+        </w:rPr>
+      </w:pPr>
+      <w:r>
+        <w:rPr>
+          <w:lang w:val="en-MX"/>
+        </w:rPr>
+        <w:t>Recopila y almacena digitalmente expedientes para que el profesional de la salud los obtenga fácil e inmediatamente.</w:t>
+      </w:r>
+    </w:p>
+    <w:p>
+      <w:pPr>
+        <w:pStyle w:val="ListParagraph"/>
+        <w:numPr>
+          <w:ilvl w:val="0"/>
+          <w:numId w:val="27"/>
+        </w:numPr>
+        <w:jc w:val="both"/>
+        <w:rPr>
+          <w:lang w:val="en-MX"/>
+        </w:rPr>
+      </w:pPr>
+      <w:r>
+        <w:rPr>
+          <w:lang w:val="en-MX"/>
+        </w:rPr>
+        <w:t>Brinda recordatorios automáticos a los pacientes evitando el ausentismo por olvido de citas agendadas, logrando una reducción de hasta un 65% gracias a los recordatorios vía SMS o Whatsapp.</w:t>
+      </w:r>
+    </w:p>
+    <w:p>
+      <w:pPr>
         <w:ind w:left="360"/>
         <w:jc w:val="both"/>
       </w:pPr>
@@ -4301,6 +4263,394 @@
         <w:ind w:left="360"/>
         <w:jc w:val="both"/>
       </w:pPr>
+    </w:p>
+    <w:p>
+      <w:pPr>
+        <w:ind w:left="360"/>
+        <w:jc w:val="both"/>
+      </w:pPr>
+      <w:r>
+        <w:rPr>
+          <w:b/>
+          <w:bCs/>
+        </w:rPr>
+        <w:t>CRM basados en la nube</w:t>
+      </w:r>
+      <w:r>
+        <w:t>: La mayoría de los sistemas de CRM modernos se ofrecen en la nube, lo que permite un acceso más flexible desde cualquier lugar y dispositivo. Esto también facilita las actualizaciones y la escalabilidad.</w:t>
+      </w:r>
+    </w:p>
+    <w:p>
+      <w:pPr>
+        <w:ind w:left="360"/>
+        <w:jc w:val="both"/>
+      </w:pPr>
+    </w:p>
+    <w:p>
+      <w:pPr>
+        <w:ind w:left="360"/>
+        <w:jc w:val="both"/>
+      </w:pPr>
+      <w:r>
+        <w:rPr>
+          <w:b/>
+          <w:bCs/>
+        </w:rPr>
+        <w:t>Enfoque en la experiencia del cliente:</w:t>
+      </w:r>
+      <w:r>
+        <w:t xml:space="preserve"> Los CRM están evolucionando hacia un enfoque más centrado en la experiencia del cliente. Las empresas buscan comprender mejor las necesidades y preferencias de los clientes para personalizar las interacciones y mejorar la satisfacción.</w:t>
+      </w:r>
+    </w:p>
+    <w:p>
+      <w:pPr>
+        <w:ind w:left="360"/>
+        <w:jc w:val="both"/>
+        <w:rPr>
+          <w:b/>
+          <w:bCs/>
+        </w:rPr>
+      </w:pPr>
+    </w:p>
+    <w:p>
+      <w:pPr>
+        <w:ind w:left="360"/>
+        <w:jc w:val="both"/>
+      </w:pPr>
+      <w:r>
+        <w:rPr>
+          <w:b/>
+          <w:bCs/>
+        </w:rPr>
+        <w:t>Automatización de Marketing:</w:t>
+      </w:r>
+      <w:r>
+        <w:t xml:space="preserve"> La automatización de marketing es una tendencia importante en los CRM. Permite la segmentación y personalización de campañas de marketing, así como la automatización de flujos de trabajo para mejorar la generación de leads y la conversión.</w:t>
+      </w:r>
+    </w:p>
+    <w:p>
+      <w:pPr>
+        <w:ind w:left="360"/>
+        <w:jc w:val="both"/>
+        <w:rPr>
+          <w:rFonts w:ascii="Arial" w:hAnsi="Arial" w:cs="Arial"/>
+        </w:rPr>
+      </w:pPr>
+    </w:p>
+    <w:p>
+      <w:pPr>
+        <w:ind w:left="360"/>
+        <w:jc w:val="both"/>
+      </w:pPr>
+      <w:r>
+        <w:rPr>
+          <w:b/>
+          <w:bCs/>
+        </w:rPr>
+        <w:t>CRM Social:</w:t>
+      </w:r>
+      <w:r>
+        <w:t xml:space="preserve"> Las interacciones en redes sociales se han vuelto cruciales para las relaciones con los clientes. Muchos CRM incorporan funcionalidades de seguimiento y gestión de interacciones en plataformas sociales.</w:t>
+      </w:r>
+    </w:p>
+    <w:p>
+      <w:pPr>
+        <w:ind w:left="360"/>
+        <w:jc w:val="both"/>
+      </w:pPr>
+    </w:p>
+    <w:p>
+      <w:pPr>
+        <w:ind w:left="360"/>
+        <w:jc w:val="both"/>
+      </w:pPr>
+      <w:r>
+        <w:rPr>
+          <w:b/>
+          <w:bCs/>
+        </w:rPr>
+        <w:t>Movilidad:</w:t>
+      </w:r>
+      <w:r>
+        <w:t xml:space="preserve"> La capacidad de acceder a los sistemas de CRM desde dispositivos móviles es esencial en la actualidad. Las aplicaciones móviles permiten a los equipos de ventas y soporte acceder a la información clave sobre los clientes mientras están en movimiento.</w:t>
+      </w:r>
+    </w:p>
+    <w:p>
+      <w:pPr>
+        <w:jc w:val="both"/>
+      </w:pPr>
+    </w:p>
+    <w:p>
+      <w:pPr>
+        <w:ind w:left="360"/>
+        <w:jc w:val="both"/>
+      </w:pPr>
+      <w:r>
+        <w:rPr>
+          <w:b/>
+          <w:bCs/>
+        </w:rPr>
+        <w:t>Integración con otras herramientas:</w:t>
+      </w:r>
+      <w:r>
+        <w:t xml:space="preserve"> La integración de CRM con otras herramientas empresariales, como sistemas de contabilidad, herramientas de colaboración y análisis de datos, sigue siendo una prioridad para muchas empresas.</w:t>
+      </w:r>
+    </w:p>
+    <w:p>
+      <w:pPr>
+        <w:ind w:left="360"/>
+        <w:jc w:val="both"/>
+      </w:pPr>
+    </w:p>
+    <w:p>
+      <w:pPr>
+        <w:ind w:left="360"/>
+        <w:jc w:val="both"/>
+      </w:pPr>
+      <w:r>
+        <w:rPr>
+          <w:b/>
+          <w:bCs/>
+        </w:rPr>
+        <w:t>Privacidad y Seguridad de Datos:</w:t>
+      </w:r>
+      <w:r>
+        <w:t xml:space="preserve"> Con regulaciones como el Reglamento General de Protección de Datos (GDPR) en la Unión Europea y enfoques similares en otras regiones, la privacidad y seguridad de los datos de los clientes son consideraciones críticas en el desarrollo y uso de los CRM.</w:t>
+      </w:r>
+    </w:p>
+    <w:p>
+      <w:pPr>
+        <w:ind w:left="360"/>
+        <w:jc w:val="both"/>
+        <w:rPr>
+          <w:rFonts w:ascii="Arial" w:hAnsi="Arial" w:cs="Arial"/>
+        </w:rPr>
+      </w:pPr>
+    </w:p>
+    <w:p>
+      <w:pPr>
+        <w:ind w:left="360"/>
+        <w:jc w:val="both"/>
+      </w:pPr>
+    </w:p>
+    <w:p>
+      <w:pPr>
+        <w:ind w:left="360"/>
+        <w:jc w:val="both"/>
+      </w:pPr>
+      <w:r>
+        <w:rPr>
+          <w:b/>
+          <w:bCs/>
+        </w:rPr>
+        <w:lastRenderedPageBreak/>
+        <w:t>Turismo y Hotelería:</w:t>
+      </w:r>
+      <w:r>
+        <w:t xml:space="preserve"> Los hoteles, moteles y alojamientos utilizan sistemas de reservación para que los clientes puedan reservar habitaciones y servicios adicionales, como comidas o actividades, en línea.</w:t>
+      </w:r>
+    </w:p>
+    <w:p>
+      <w:pPr>
+        <w:ind w:left="360"/>
+        <w:jc w:val="both"/>
+      </w:pPr>
+    </w:p>
+    <w:p>
+      <w:pPr>
+        <w:ind w:left="360"/>
+        <w:jc w:val="both"/>
+      </w:pPr>
+      <w:r>
+        <w:rPr>
+          <w:b/>
+          <w:bCs/>
+        </w:rPr>
+        <w:t>Restaurantes:</w:t>
+      </w:r>
+      <w:r>
+        <w:t xml:space="preserve"> Los sistemas de reservación para restaurantes permiten a los clientes reservar mesas en línea y, en algunos casos, incluso </w:t>
+      </w:r>
+      <w:proofErr w:type="spellStart"/>
+      <w:r>
+        <w:t>preordenar</w:t>
+      </w:r>
+      <w:proofErr w:type="spellEnd"/>
+      <w:r>
+        <w:t xml:space="preserve"> alimentos.</w:t>
+      </w:r>
+    </w:p>
+    <w:p>
+      <w:pPr>
+        <w:ind w:left="360"/>
+        <w:jc w:val="both"/>
+      </w:pPr>
+    </w:p>
+    <w:p>
+      <w:pPr>
+        <w:ind w:left="360"/>
+        <w:jc w:val="both"/>
+      </w:pPr>
+      <w:r>
+        <w:rPr>
+          <w:b/>
+          <w:bCs/>
+        </w:rPr>
+        <w:t>Transporte:</w:t>
+      </w:r>
+      <w:r>
+        <w:t xml:space="preserve"> Compañías aéreas, líneas de cruceros y servicios de transporte terrestre utilizan sistemas de reservación para vender boletos y asientos en línea.</w:t>
+      </w:r>
+    </w:p>
+    <w:p>
+      <w:pPr>
+        <w:ind w:left="360"/>
+        <w:jc w:val="both"/>
+      </w:pPr>
+    </w:p>
+    <w:p>
+      <w:pPr>
+        <w:ind w:left="360"/>
+        <w:jc w:val="both"/>
+      </w:pPr>
+      <w:r>
+        <w:rPr>
+          <w:b/>
+          <w:bCs/>
+        </w:rPr>
+        <w:t>Eventos y Entretenimiento:</w:t>
+      </w:r>
+      <w:r>
+        <w:t xml:space="preserve"> Plataformas de reservación son utilizadas para vender boletos para conciertos, conferencias, películas y otros eventos.</w:t>
+      </w:r>
+    </w:p>
+    <w:p>
+      <w:pPr>
+        <w:ind w:left="360"/>
+        <w:jc w:val="both"/>
+      </w:pPr>
+    </w:p>
+    <w:p>
+      <w:pPr>
+        <w:ind w:left="360"/>
+        <w:jc w:val="both"/>
+      </w:pPr>
+      <w:r>
+        <w:rPr>
+          <w:b/>
+          <w:bCs/>
+        </w:rPr>
+        <w:t>Salud y Cuidado Personal:</w:t>
+      </w:r>
+      <w:r>
+        <w:t xml:space="preserve"> Clínicas médicas, salones de belleza y spas utilizan sistemas de reservación para administrar las citas de los pacientes y clientes.</w:t>
+      </w:r>
+    </w:p>
+    <w:p>
+      <w:pPr>
+        <w:ind w:left="360"/>
+        <w:jc w:val="both"/>
+      </w:pPr>
+    </w:p>
+    <w:p>
+      <w:pPr>
+        <w:ind w:left="360"/>
+        <w:jc w:val="both"/>
+      </w:pPr>
+      <w:r>
+        <w:rPr>
+          <w:b/>
+          <w:bCs/>
+        </w:rPr>
+        <w:t>Instalaciones Deportivas y Recreativas:</w:t>
+      </w:r>
+      <w:r>
+        <w:t xml:space="preserve"> Gimnasios, canchas de deportes y otros lugares recreativos permiten a los usuarios reservar espacios y clases en línea.</w:t>
+      </w:r>
+    </w:p>
+    <w:p>
+      <w:pPr>
+        <w:ind w:left="360"/>
+        <w:jc w:val="both"/>
+      </w:pPr>
+    </w:p>
+    <w:p>
+      <w:pPr>
+        <w:ind w:left="360"/>
+        <w:jc w:val="both"/>
+      </w:pPr>
+      <w:r>
+        <w:rPr>
+          <w:b/>
+          <w:bCs/>
+        </w:rPr>
+        <w:t>Educación:</w:t>
+      </w:r>
+      <w:r>
+        <w:t xml:space="preserve"> Instituciones educativas pueden usar sistemas de reservación para programar sesiones de tutoría, cursos y eventos académicos.</w:t>
+      </w:r>
+    </w:p>
+    <w:p>
+      <w:pPr>
+        <w:ind w:left="360"/>
+        <w:jc w:val="both"/>
+      </w:pPr>
+    </w:p>
+    <w:p>
+      <w:pPr>
+        <w:ind w:left="360"/>
+        <w:jc w:val="both"/>
+      </w:pPr>
+      <w:r>
+        <w:rPr>
+          <w:b/>
+          <w:bCs/>
+        </w:rPr>
+        <w:t>Alquiler de Vehículos y Bienes:</w:t>
+      </w:r>
+      <w:r>
+        <w:t xml:space="preserve"> Compañías de alquiler de autos, equipos y otros bienes utilizan sistemas de reservación para gestionar la disponibilidad y las reservas.</w:t>
+      </w:r>
+    </w:p>
+    <w:p>
+      <w:pPr>
+        <w:ind w:left="360"/>
+        <w:jc w:val="both"/>
+      </w:pPr>
+    </w:p>
+    <w:p>
+      <w:pPr>
+        <w:ind w:left="360"/>
+        <w:jc w:val="both"/>
+        <w:rPr>
+          <w:lang w:val="en-MX"/>
+        </w:rPr>
+      </w:pPr>
+      <w:r>
+        <w:rPr>
+          <w:b/>
+          <w:bCs/>
+        </w:rPr>
+        <w:t>Servicios Profesionales:</w:t>
+      </w:r>
+      <w:r>
+        <w:t xml:space="preserve"> Abogados, consultores y otros profesionales pueden usar sistemas de reservación para gestionar citas con clientes</w:t>
+      </w:r>
+      <w:r>
+        <w:t xml:space="preserve">, </w:t>
+      </w:r>
+    </w:p>
+    <w:p>
+      <w:pPr>
+        <w:ind w:left="360"/>
+        <w:jc w:val="both"/>
+      </w:pPr>
+    </w:p>
+    <w:p>
+      <w:pPr>
+        <w:ind w:left="360"/>
+        <w:jc w:val="both"/>
+      </w:pPr>
       <w:r>
         <w:t>Los sistemas de reservación generalmente incluyen funciones como la visualización de disponibilidad en tiempo real, la selección de fechas y horarios, la confirmación automática por correo electrónico o SMS, la administración de pagos y, en algunos casos, la posibilidad de realizar cambios en las reservas existentes. Estos sistemas pueden ser esenciales para mejorar la experiencia del cliente, optimizar la capacidad de utilización y facilitar la planificación empresarial.</w:t>
       </w:r>
@@ -4378,6 +4728,7 @@
       </w:pPr>
       <w:bookmarkStart w:id="27" w:name="_Toc149065836"/>
       <w:r>
+        <w:lastRenderedPageBreak/>
         <w:t xml:space="preserve">CAPITULO 3 MARCO </w:t>
       </w:r>
       <w:r>
@@ -4583,6 +4934,7 @@
       </w:pPr>
       <w:bookmarkStart w:id="31" w:name="_Toc149065838"/>
       <w:r>
+        <w:lastRenderedPageBreak/>
         <w:t>Tecnologías de desarrollo</w:t>
       </w:r>
       <w:bookmarkEnd w:id="31"/>
@@ -4748,7 +5100,6 @@
     <w:p/>
     <w:p>
       <w:r>
-        <w:lastRenderedPageBreak/>
         <w:t>Ecosistema Activo: Vue.js cuenta con una comunidad activa y una amplia gama de complementos y extensiones que facilitan el desarrollo web. Además, se utiliza en una variedad de proyectos y empresas de renombre.</w:t>
       </w:r>
     </w:p>
@@ -4776,7 +5127,11 @@
       </w:r>
       <w:proofErr w:type="spellEnd"/>
       <w:r>
-        <w:t xml:space="preserve"> de desarrollo web que se centra en la construcción de interfaces de usuario interactivas y reactivas. Su enfoque basado en componentes, su sistema de reactividad y su facilidad de uso lo hacen una excelente elección para desarrolladores que desean crear aplicaciones web modernas y eficientes.</w:t>
+        <w:t xml:space="preserve"> de desarrollo web que se centra en la construcción de interfaces de usuario interactivas y reactivas. Su enfoque basado en componentes, su sistema de </w:t>
+      </w:r>
+      <w:r>
+        <w:lastRenderedPageBreak/>
+        <w:t>reactividad y su facilidad de uso lo hacen una excelente elección para desarrolladores que desean crear aplicaciones web modernas y eficientes.</w:t>
       </w:r>
     </w:p>
     <w:p>
@@ -5103,7 +5458,6 @@
     <w:p/>
     <w:p>
       <w:r>
-        <w:lastRenderedPageBreak/>
         <w:t xml:space="preserve">Almacenamiento offline: </w:t>
       </w:r>
       <w:proofErr w:type="spellStart"/>
@@ -5417,7 +5771,6 @@
         <w:rPr>
           <w:color w:val="000000"/>
         </w:rPr>
-        <w:lastRenderedPageBreak/>
         <w:t>name:  Se solicitará el nombre del usuario para el registro:</w:t>
       </w:r>
     </w:p>
@@ -5565,6 +5918,7 @@
         <w:rPr>
           <w:color w:val="000000"/>
         </w:rPr>
+        <w:lastRenderedPageBreak/>
         <w:t>idPlan: se solicita el id del plan en este caso puede ser Limitado o iLimitado</w:t>
       </w:r>
     </w:p>
@@ -6211,7 +6565,6 @@
           <w:sz w:val="22"/>
           <w:szCs w:val="22"/>
         </w:rPr>
-        <w:lastRenderedPageBreak/>
         <w:t>No nulo</w:t>
       </w:r>
     </w:p>
@@ -6369,6 +6722,7 @@
           <w:bCs/>
           <w:color w:val="000000"/>
         </w:rPr>
+        <w:lastRenderedPageBreak/>
         <w:t>TABLA: RESERVA</w:t>
       </w:r>
     </w:p>
@@ -6886,7 +7240,7 @@
           <w14:ligatures w14:val="standardContextual"/>
         </w:rPr>
         <w:drawing>
-          <wp:anchor distT="0" distB="0" distL="114300" distR="114300" simplePos="0" relativeHeight="251668480" behindDoc="1" locked="0" layoutInCell="1" allowOverlap="1" wp14:anchorId="30FE99DF" wp14:editId="031D43AF">
+          <wp:anchor distT="0" distB="0" distL="114300" distR="114300" simplePos="0" relativeHeight="251668480" behindDoc="1" locked="0" layoutInCell="1" allowOverlap="1" wp14:anchorId="30FE99DF" wp14:editId="4F87BFFB">
             <wp:simplePos x="0" y="0"/>
             <wp:positionH relativeFrom="column">
               <wp:posOffset>0</wp:posOffset>
@@ -7035,6 +7389,7 @@
           <w:b/>
           <w:bCs/>
         </w:rPr>
+        <w:lastRenderedPageBreak/>
         <w:t>LOGIN</w:t>
       </w:r>
     </w:p>
@@ -7290,7 +7645,6 @@
         </w:numPr>
       </w:pPr>
       <w:r>
-        <w:lastRenderedPageBreak/>
         <w:t>Notificaciones</w:t>
       </w:r>
     </w:p>
@@ -7370,6 +7724,7 @@
           <w:noProof/>
           <w14:ligatures w14:val="standardContextual"/>
         </w:rPr>
+        <w:lastRenderedPageBreak/>
         <w:drawing>
           <wp:anchor distT="0" distB="0" distL="114300" distR="114300" simplePos="0" relativeHeight="251665408" behindDoc="1" locked="0" layoutInCell="1" allowOverlap="1" wp14:anchorId="00832C90" wp14:editId="5E182681">
             <wp:simplePos x="0" y="0"/>
@@ -7680,6 +8035,7 @@
           <w:b/>
           <w:bCs/>
         </w:rPr>
+        <w:lastRenderedPageBreak/>
         <w:t>SOLICITUDES</w:t>
       </w:r>
     </w:p>
@@ -7940,7 +8296,6 @@
           <w:noProof/>
           <w14:ligatures w14:val="standardContextual"/>
         </w:rPr>
-        <w:lastRenderedPageBreak/>
         <w:drawing>
           <wp:inline distT="0" distB="0" distL="0" distR="0" wp14:anchorId="7C9E250C" wp14:editId="04FBBF51">
             <wp:extent cx="5943600" cy="1873885"/>
@@ -8044,6 +8399,7 @@
           <w:b/>
           <w:bCs/>
         </w:rPr>
+        <w:lastRenderedPageBreak/>
         <w:t>NUEVO USUARIO</w:t>
       </w:r>
     </w:p>
@@ -8677,10 +9033,7 @@
         <w:t xml:space="preserve"> </w:t>
       </w:r>
       <w:r>
-        <w:t xml:space="preserve">MVC - Glosario de MDN Web </w:t>
-      </w:r>
-      <w:r>
-        <w:t>Docs: Definiciones de términos relacionados con la web | MDN. (s. f.). https://developer.mozilla.org/es/docs/Glossary/MVC</w:t>
+        <w:t>MVC - Glosario de MDN Web Docs: Definiciones de términos relacionados con la web | MDN. (s. f.). https://developer.mozilla.org/es/docs/Glossary/MVC</w:t>
       </w:r>
     </w:p>
   </w:footnote>
@@ -8727,13 +9080,45 @@
         <w:rPr>
           <w:lang w:val="en-US"/>
         </w:rPr>
-        <w:t xml:space="preserve"> Clean Coder Blog. (2012, 13 </w:t>
-      </w:r>
-      <w:r>
-        <w:rPr>
-          <w:lang w:val="en-US"/>
-        </w:rPr>
-        <w:t>agosto). https://blog.cleancoder.com/uncle-bob/2012/08/13/the-clean-architecture.html</w:t>
+        <w:t xml:space="preserve"> Clean Coder Blog. (2012, 13 agosto). https://blog.cleancoder.com/uncle-bob/2012/08/13/the-clean-architecture.html</w:t>
+      </w:r>
+    </w:p>
+  </w:footnote>
+  <w:footnote w:id="5">
+    <w:p>
+      <w:pPr>
+        <w:pStyle w:val="FootnoteText"/>
+        <w:rPr>
+          <w:lang w:val="en-MX"/>
+        </w:rPr>
+      </w:pPr>
+      <w:r>
+        <w:rPr>
+          <w:rStyle w:val="FootnoteReference"/>
+        </w:rPr>
+        <w:footnoteRef/>
+      </w:r>
+      <w:r>
+        <w:t xml:space="preserve"> </w:t>
+      </w:r>
+      <w:r>
+        <w:t xml:space="preserve">Media </w:t>
+      </w:r>
+      <w:proofErr w:type="spellStart"/>
+      <w:r>
+        <w:t>Room</w:t>
+      </w:r>
+      <w:proofErr w:type="spellEnd"/>
+      <w:r>
+        <w:t xml:space="preserve">, Doctoralia México. (2020, 23 junio). Doctoralia, la plataforma digital que está transformando el mercado de la salud en México. Doctoralia </w:t>
+      </w:r>
+      <w:proofErr w:type="spellStart"/>
+      <w:r>
+        <w:t>Press</w:t>
+      </w:r>
+      <w:proofErr w:type="spellEnd"/>
+      <w:r>
+        <w:t>. https://press.doctoralia.com.mx/87054-doctoralia-la-plataforma-digital-que-esta-transformando-el-mercado-de-la-salud-en-mexico</w:t>
       </w:r>
     </w:p>
   </w:footnote>
@@ -10447,6 +10832,119 @@
     </w:lvl>
   </w:abstractNum>
   <w:abstractNum w:abstractNumId="13" w15:restartNumberingAfterBreak="0">
+    <w:nsid w:val="49FE52BA"/>
+    <w:multiLevelType w:val="hybridMultilevel"/>
+    <w:tmpl w:val="D3F27990"/>
+    <w:lvl w:ilvl="0" w:tplc="04090001">
+      <w:start w:val="1"/>
+      <w:numFmt w:val="bullet"/>
+      <w:lvlText w:val=""/>
+      <w:lvlJc w:val="left"/>
+      <w:pPr>
+        <w:ind w:left="1020" w:hanging="360"/>
+      </w:pPr>
+      <w:rPr>
+        <w:rFonts w:ascii="Symbol" w:hAnsi="Symbol" w:hint="default"/>
+      </w:rPr>
+    </w:lvl>
+    <w:lvl w:ilvl="1" w:tplc="04090003" w:tentative="1">
+      <w:start w:val="1"/>
+      <w:numFmt w:val="bullet"/>
+      <w:lvlText w:val="o"/>
+      <w:lvlJc w:val="left"/>
+      <w:pPr>
+        <w:ind w:left="1740" w:hanging="360"/>
+      </w:pPr>
+      <w:rPr>
+        <w:rFonts w:ascii="Courier New" w:hAnsi="Courier New" w:cs="Courier New" w:hint="default"/>
+      </w:rPr>
+    </w:lvl>
+    <w:lvl w:ilvl="2" w:tplc="04090005" w:tentative="1">
+      <w:start w:val="1"/>
+      <w:numFmt w:val="bullet"/>
+      <w:lvlText w:val=""/>
+      <w:lvlJc w:val="left"/>
+      <w:pPr>
+        <w:ind w:left="2460" w:hanging="360"/>
+      </w:pPr>
+      <w:rPr>
+        <w:rFonts w:ascii="Wingdings" w:hAnsi="Wingdings" w:hint="default"/>
+      </w:rPr>
+    </w:lvl>
+    <w:lvl w:ilvl="3" w:tplc="04090001" w:tentative="1">
+      <w:start w:val="1"/>
+      <w:numFmt w:val="bullet"/>
+      <w:lvlText w:val=""/>
+      <w:lvlJc w:val="left"/>
+      <w:pPr>
+        <w:ind w:left="3180" w:hanging="360"/>
+      </w:pPr>
+      <w:rPr>
+        <w:rFonts w:ascii="Symbol" w:hAnsi="Symbol" w:hint="default"/>
+      </w:rPr>
+    </w:lvl>
+    <w:lvl w:ilvl="4" w:tplc="04090003" w:tentative="1">
+      <w:start w:val="1"/>
+      <w:numFmt w:val="bullet"/>
+      <w:lvlText w:val="o"/>
+      <w:lvlJc w:val="left"/>
+      <w:pPr>
+        <w:ind w:left="3900" w:hanging="360"/>
+      </w:pPr>
+      <w:rPr>
+        <w:rFonts w:ascii="Courier New" w:hAnsi="Courier New" w:cs="Courier New" w:hint="default"/>
+      </w:rPr>
+    </w:lvl>
+    <w:lvl w:ilvl="5" w:tplc="04090005" w:tentative="1">
+      <w:start w:val="1"/>
+      <w:numFmt w:val="bullet"/>
+      <w:lvlText w:val=""/>
+      <w:lvlJc w:val="left"/>
+      <w:pPr>
+        <w:ind w:left="4620" w:hanging="360"/>
+      </w:pPr>
+      <w:rPr>
+        <w:rFonts w:ascii="Wingdings" w:hAnsi="Wingdings" w:hint="default"/>
+      </w:rPr>
+    </w:lvl>
+    <w:lvl w:ilvl="6" w:tplc="04090001" w:tentative="1">
+      <w:start w:val="1"/>
+      <w:numFmt w:val="bullet"/>
+      <w:lvlText w:val=""/>
+      <w:lvlJc w:val="left"/>
+      <w:pPr>
+        <w:ind w:left="5340" w:hanging="360"/>
+      </w:pPr>
+      <w:rPr>
+        <w:rFonts w:ascii="Symbol" w:hAnsi="Symbol" w:hint="default"/>
+      </w:rPr>
+    </w:lvl>
+    <w:lvl w:ilvl="7" w:tplc="04090003" w:tentative="1">
+      <w:start w:val="1"/>
+      <w:numFmt w:val="bullet"/>
+      <w:lvlText w:val="o"/>
+      <w:lvlJc w:val="left"/>
+      <w:pPr>
+        <w:ind w:left="6060" w:hanging="360"/>
+      </w:pPr>
+      <w:rPr>
+        <w:rFonts w:ascii="Courier New" w:hAnsi="Courier New" w:cs="Courier New" w:hint="default"/>
+      </w:rPr>
+    </w:lvl>
+    <w:lvl w:ilvl="8" w:tplc="04090005" w:tentative="1">
+      <w:start w:val="1"/>
+      <w:numFmt w:val="bullet"/>
+      <w:lvlText w:val=""/>
+      <w:lvlJc w:val="left"/>
+      <w:pPr>
+        <w:ind w:left="6780" w:hanging="360"/>
+      </w:pPr>
+      <w:rPr>
+        <w:rFonts w:ascii="Wingdings" w:hAnsi="Wingdings" w:hint="default"/>
+      </w:rPr>
+    </w:lvl>
+  </w:abstractNum>
+  <w:abstractNum w:abstractNumId="14" w15:restartNumberingAfterBreak="0">
     <w:nsid w:val="4B780868"/>
     <w:multiLevelType w:val="hybridMultilevel"/>
     <w:tmpl w:val="4D60BC92"/>
@@ -10559,7 +11057,7 @@
       </w:rPr>
     </w:lvl>
   </w:abstractNum>
-  <w:abstractNum w:abstractNumId="14" w15:restartNumberingAfterBreak="0">
+  <w:abstractNum w:abstractNumId="15" w15:restartNumberingAfterBreak="0">
     <w:nsid w:val="508D65FE"/>
     <w:multiLevelType w:val="hybridMultilevel"/>
     <w:tmpl w:val="36C238E0"/>
@@ -10672,7 +11170,7 @@
       </w:rPr>
     </w:lvl>
   </w:abstractNum>
-  <w:abstractNum w:abstractNumId="15" w15:restartNumberingAfterBreak="0">
+  <w:abstractNum w:abstractNumId="16" w15:restartNumberingAfterBreak="0">
     <w:nsid w:val="56426AE9"/>
     <w:multiLevelType w:val="multilevel"/>
     <w:tmpl w:val="95903C3C"/>
@@ -10821,7 +11319,7 @@
       </w:rPr>
     </w:lvl>
   </w:abstractNum>
-  <w:abstractNum w:abstractNumId="16" w15:restartNumberingAfterBreak="0">
+  <w:abstractNum w:abstractNumId="17" w15:restartNumberingAfterBreak="0">
     <w:nsid w:val="56CF1CB3"/>
     <w:multiLevelType w:val="multilevel"/>
     <w:tmpl w:val="6AF60052"/>
@@ -10970,7 +11468,7 @@
       </w:rPr>
     </w:lvl>
   </w:abstractNum>
-  <w:abstractNum w:abstractNumId="17" w15:restartNumberingAfterBreak="0">
+  <w:abstractNum w:abstractNumId="18" w15:restartNumberingAfterBreak="0">
     <w:nsid w:val="5C447670"/>
     <w:multiLevelType w:val="multilevel"/>
     <w:tmpl w:val="0B16BBCE"/>
@@ -11119,7 +11617,7 @@
       </w:rPr>
     </w:lvl>
   </w:abstractNum>
-  <w:abstractNum w:abstractNumId="18" w15:restartNumberingAfterBreak="0">
+  <w:abstractNum w:abstractNumId="19" w15:restartNumberingAfterBreak="0">
     <w:nsid w:val="5CDB1441"/>
     <w:multiLevelType w:val="multilevel"/>
     <w:tmpl w:val="5F244796"/>
@@ -11268,7 +11766,7 @@
       </w:rPr>
     </w:lvl>
   </w:abstractNum>
-  <w:abstractNum w:abstractNumId="19" w15:restartNumberingAfterBreak="0">
+  <w:abstractNum w:abstractNumId="20" w15:restartNumberingAfterBreak="0">
     <w:nsid w:val="654A254B"/>
     <w:multiLevelType w:val="multilevel"/>
     <w:tmpl w:val="C44E69EC"/>
@@ -11417,7 +11915,7 @@
       </w:rPr>
     </w:lvl>
   </w:abstractNum>
-  <w:abstractNum w:abstractNumId="20" w15:restartNumberingAfterBreak="0">
+  <w:abstractNum w:abstractNumId="21" w15:restartNumberingAfterBreak="0">
     <w:nsid w:val="65507C59"/>
     <w:multiLevelType w:val="multilevel"/>
     <w:tmpl w:val="55ECC40C"/>
@@ -11566,7 +12064,7 @@
       </w:rPr>
     </w:lvl>
   </w:abstractNum>
-  <w:abstractNum w:abstractNumId="21" w15:restartNumberingAfterBreak="0">
+  <w:abstractNum w:abstractNumId="22" w15:restartNumberingAfterBreak="0">
     <w:nsid w:val="694F5A3F"/>
     <w:multiLevelType w:val="hybridMultilevel"/>
     <w:tmpl w:val="C91A78F6"/>
@@ -11679,7 +12177,7 @@
       </w:rPr>
     </w:lvl>
   </w:abstractNum>
-  <w:abstractNum w:abstractNumId="22" w15:restartNumberingAfterBreak="0">
+  <w:abstractNum w:abstractNumId="23" w15:restartNumberingAfterBreak="0">
     <w:nsid w:val="6B851C23"/>
     <w:multiLevelType w:val="multilevel"/>
     <w:tmpl w:val="4A52A1EC"/>
@@ -11828,7 +12326,7 @@
       </w:rPr>
     </w:lvl>
   </w:abstractNum>
-  <w:abstractNum w:abstractNumId="23" w15:restartNumberingAfterBreak="0">
+  <w:abstractNum w:abstractNumId="24" w15:restartNumberingAfterBreak="0">
     <w:nsid w:val="73892F07"/>
     <w:multiLevelType w:val="hybridMultilevel"/>
     <w:tmpl w:val="CB669530"/>
@@ -11941,7 +12439,7 @@
       </w:rPr>
     </w:lvl>
   </w:abstractNum>
-  <w:abstractNum w:abstractNumId="24" w15:restartNumberingAfterBreak="0">
+  <w:abstractNum w:abstractNumId="25" w15:restartNumberingAfterBreak="0">
     <w:nsid w:val="74F06C8E"/>
     <w:multiLevelType w:val="multilevel"/>
     <w:tmpl w:val="AE1CE03C"/>
@@ -12121,7 +12619,7 @@
     </w:lvlOverride>
   </w:num>
   <w:num w:numId="2" w16cid:durableId="1995527584">
-    <w:abstractNumId w:val="19"/>
+    <w:abstractNumId w:val="20"/>
   </w:num>
   <w:num w:numId="3" w16cid:durableId="1530728085">
     <w:abstractNumId w:val="8"/>
@@ -12130,7 +12628,7 @@
     <w:abstractNumId w:val="2"/>
   </w:num>
   <w:num w:numId="5" w16cid:durableId="1530142676">
-    <w:abstractNumId w:val="20"/>
+    <w:abstractNumId w:val="21"/>
   </w:num>
   <w:num w:numId="6" w16cid:durableId="113796029">
     <w:abstractNumId w:val="12"/>
@@ -12139,22 +12637,22 @@
     <w:abstractNumId w:val="1"/>
   </w:num>
   <w:num w:numId="8" w16cid:durableId="895622327">
-    <w:abstractNumId w:val="17"/>
+    <w:abstractNumId w:val="18"/>
   </w:num>
   <w:num w:numId="9" w16cid:durableId="1379747495">
-    <w:abstractNumId w:val="16"/>
+    <w:abstractNumId w:val="17"/>
   </w:num>
   <w:num w:numId="10" w16cid:durableId="812285262">
     <w:abstractNumId w:val="10"/>
   </w:num>
   <w:num w:numId="11" w16cid:durableId="1351487274">
-    <w:abstractNumId w:val="18"/>
+    <w:abstractNumId w:val="19"/>
   </w:num>
   <w:num w:numId="12" w16cid:durableId="847867100">
-    <w:abstractNumId w:val="22"/>
+    <w:abstractNumId w:val="23"/>
   </w:num>
   <w:num w:numId="13" w16cid:durableId="270166166">
-    <w:abstractNumId w:val="24"/>
+    <w:abstractNumId w:val="25"/>
   </w:num>
   <w:num w:numId="14" w16cid:durableId="157893367">
     <w:abstractNumId w:val="4"/>
@@ -12163,7 +12661,7 @@
     <w:abstractNumId w:val="9"/>
   </w:num>
   <w:num w:numId="16" w16cid:durableId="756055251">
-    <w:abstractNumId w:val="15"/>
+    <w:abstractNumId w:val="16"/>
   </w:num>
   <w:num w:numId="17" w16cid:durableId="425661124">
     <w:abstractNumId w:val="3"/>
@@ -12172,13 +12670,13 @@
     <w:abstractNumId w:val="11"/>
   </w:num>
   <w:num w:numId="19" w16cid:durableId="1765227902">
-    <w:abstractNumId w:val="14"/>
+    <w:abstractNumId w:val="15"/>
   </w:num>
   <w:num w:numId="20" w16cid:durableId="1788352056">
     <w:abstractNumId w:val="0"/>
   </w:num>
   <w:num w:numId="21" w16cid:durableId="156238143">
-    <w:abstractNumId w:val="23"/>
+    <w:abstractNumId w:val="24"/>
   </w:num>
   <w:num w:numId="22" w16cid:durableId="862935510">
     <w:abstractNumId w:val="6"/>
@@ -12190,10 +12688,13 @@
     <w:abstractNumId w:val="5"/>
   </w:num>
   <w:num w:numId="25" w16cid:durableId="1380203305">
-    <w:abstractNumId w:val="13"/>
+    <w:abstractNumId w:val="14"/>
   </w:num>
   <w:num w:numId="26" w16cid:durableId="1086610550">
-    <w:abstractNumId w:val="21"/>
+    <w:abstractNumId w:val="22"/>
+  </w:num>
+  <w:num w:numId="27" w16cid:durableId="10884325">
+    <w:abstractNumId w:val="13"/>
   </w:num>
 </w:numbering>
 </file>
@@ -12728,7 +13229,6 @@
   <w:style w:type="character" w:default="1" w:styleId="DefaultParagraphFont">
     <w:name w:val="Default Paragraph Font"/>
     <w:uiPriority w:val="1"/>
-    <w:semiHidden/>
     <w:unhideWhenUsed/>
   </w:style>
   <w:style w:type="table" w:default="1" w:styleId="TableNormal">
@@ -13278,6 +13778,45 @@
       <w14:ligatures w14:val="none"/>
     </w:rPr>
   </w:style>
+  <w:style w:type="paragraph" w:styleId="EndnoteText">
+    <w:name w:val="endnote text"/>
+    <w:basedOn w:val="Normal"/>
+    <w:link w:val="EndnoteTextChar"/>
+    <w:uiPriority w:val="99"/>
+    <w:semiHidden/>
+    <w:unhideWhenUsed/>
+    <w:rsid w:val="000C49A1"/>
+    <w:rPr>
+      <w:sz w:val="20"/>
+      <w:szCs w:val="20"/>
+    </w:rPr>
+  </w:style>
+  <w:style w:type="character" w:customStyle="1" w:styleId="EndnoteTextChar">
+    <w:name w:val="Endnote Text Char"/>
+    <w:basedOn w:val="DefaultParagraphFont"/>
+    <w:link w:val="EndnoteText"/>
+    <w:uiPriority w:val="99"/>
+    <w:semiHidden/>
+    <w:rsid w:val="000C49A1"/>
+    <w:rPr>
+      <w:rFonts w:ascii="Times New Roman" w:eastAsia="Times New Roman" w:hAnsi="Times New Roman" w:cs="Times New Roman"/>
+      <w:sz w:val="20"/>
+      <w:szCs w:val="20"/>
+      <w:lang w:val="es-ES" w:eastAsia="es-ES"/>
+      <w14:ligatures w14:val="none"/>
+    </w:rPr>
+  </w:style>
+  <w:style w:type="character" w:styleId="EndnoteReference">
+    <w:name w:val="endnote reference"/>
+    <w:basedOn w:val="DefaultParagraphFont"/>
+    <w:uiPriority w:val="99"/>
+    <w:semiHidden/>
+    <w:unhideWhenUsed/>
+    <w:rsid w:val="000C49A1"/>
+    <w:rPr>
+      <w:vertAlign w:val="superscript"/>
+    </w:rPr>
+  </w:style>
 </w:styles>
 </file>
 

</xml_diff>